<commit_message>
update issue and schedule
</commit_message>
<xml_diff>
--- a/doc/documentation/issue.docx
+++ b/doc/documentation/issue.docx
@@ -16,7 +16,30 @@
           <w:sz w:val="28"/>
           <w:lang w:val="en-AU"/>
         </w:rPr>
-        <w:t>Summary:</w:t>
+        <w:t>Goal</w:t>
+      </w:r>
+      <w:r>
+        <w:rPr>
+          <w:b/>
+          <w:sz w:val="28"/>
+          <w:lang w:val="en-AU"/>
+        </w:rPr>
+        <w:t>:</w:t>
+      </w:r>
+    </w:p>
+    <w:p>
+      <w:pPr>
+        <w:rPr>
+          <w:sz w:val="24"/>
+          <w:lang w:val="en-AU"/>
+        </w:rPr>
+      </w:pPr>
+      <w:r>
+        <w:rPr>
+          <w:sz w:val="24"/>
+          <w:lang w:val="en-AU"/>
+        </w:rPr>
+        <w:t>We adjust:</w:t>
       </w:r>
     </w:p>
     <w:p>
@@ -24,17 +47,19 @@
         <w:pStyle w:val="ListParagraph"/>
         <w:numPr>
           <w:ilvl w:val="0"/>
-          <w:numId w:val="3"/>
+          <w:numId w:val="12"/>
         </w:numPr>
         <w:rPr>
-          <w:lang w:val="en-AU"/>
-        </w:rPr>
-      </w:pPr>
-      <w:r>
-        <w:rPr>
-          <w:lang w:val="en-AU"/>
-        </w:rPr>
-        <w:t>The layout file of Android application is under the layout folder</w:t>
+          <w:sz w:val="24"/>
+          <w:lang w:val="en-AU"/>
+        </w:rPr>
+      </w:pPr>
+      <w:r>
+        <w:rPr>
+          <w:sz w:val="24"/>
+          <w:lang w:val="en-AU"/>
+        </w:rPr>
+        <w:t>Font size</w:t>
       </w:r>
     </w:p>
     <w:p>
@@ -42,56 +67,550 @@
         <w:pStyle w:val="ListParagraph"/>
         <w:numPr>
           <w:ilvl w:val="0"/>
-          <w:numId w:val="3"/>
+          <w:numId w:val="12"/>
         </w:numPr>
         <w:rPr>
-          <w:lang w:val="en-AU"/>
-        </w:rPr>
-      </w:pPr>
-      <w:r>
-        <w:rPr>
-          <w:lang w:val="en-AU"/>
-        </w:rPr>
-        <w:t xml:space="preserve">Thus, the layout check should mainly </w:t>
+          <w:sz w:val="24"/>
+          <w:lang w:val="en-AU"/>
+        </w:rPr>
+      </w:pPr>
+      <w:r>
+        <w:rPr>
+          <w:sz w:val="24"/>
+          <w:lang w:val="en-AU"/>
+        </w:rPr>
+        <w:t>Relative spacing among text and component</w:t>
+      </w:r>
+    </w:p>
+    <w:p>
+      <w:pPr>
+        <w:pStyle w:val="ListParagraph"/>
+        <w:numPr>
+          <w:ilvl w:val="0"/>
+          <w:numId w:val="12"/>
+        </w:numPr>
+        <w:rPr>
+          <w:sz w:val="24"/>
+          <w:lang w:val="en-AU"/>
+        </w:rPr>
+      </w:pPr>
+      <w:r>
+        <w:rPr>
+          <w:sz w:val="24"/>
+          <w:lang w:val="en-AU"/>
+        </w:rPr>
+        <w:t xml:space="preserve">Relative size of component </w:t>
+      </w:r>
+    </w:p>
+    <w:p>
+      <w:pPr>
+        <w:rPr>
+          <w:sz w:val="24"/>
+          <w:lang w:val="en-AU"/>
+        </w:rPr>
+      </w:pPr>
+      <w:r>
+        <w:rPr>
+          <w:sz w:val="24"/>
+          <w:lang w:val="en-AU"/>
+        </w:rPr>
+        <w:t xml:space="preserve">We rate: </w:t>
+      </w:r>
+    </w:p>
+    <w:p>
+      <w:pPr>
+        <w:pStyle w:val="ListParagraph"/>
+        <w:numPr>
+          <w:ilvl w:val="0"/>
+          <w:numId w:val="14"/>
+        </w:numPr>
+        <w:rPr>
+          <w:sz w:val="24"/>
+          <w:lang w:val="en-AU"/>
+        </w:rPr>
+      </w:pPr>
+      <w:r>
+        <w:rPr>
+          <w:sz w:val="24"/>
+          <w:lang w:val="en-AU"/>
+        </w:rPr>
+        <w:t>The overall design</w:t>
+      </w:r>
+    </w:p>
+    <w:p>
+      <w:pPr>
+        <w:rPr>
+          <w:sz w:val="24"/>
+          <w:lang w:val="en-AU"/>
+        </w:rPr>
+      </w:pPr>
+    </w:p>
+    <w:p>
+      <w:pPr>
+        <w:rPr>
+          <w:sz w:val="24"/>
+          <w:lang w:val="en-AU"/>
+        </w:rPr>
+      </w:pPr>
+    </w:p>
+    <w:p>
+      <w:pPr>
+        <w:rPr>
+          <w:b/>
+          <w:sz w:val="28"/>
+          <w:lang w:val="en-AU"/>
+        </w:rPr>
+      </w:pPr>
+      <w:r>
+        <w:rPr>
+          <w:b/>
+          <w:sz w:val="28"/>
+          <w:lang w:val="en-AU"/>
+        </w:rPr>
+        <w:t>Idea</w:t>
       </w:r>
       <w:r>
         <w:rPr>
           <w:rFonts w:hint="eastAsia"/>
-          <w:lang w:val="en-AU"/>
-        </w:rPr>
-        <w:t>conduct</w:t>
-      </w:r>
-      <w:r>
-        <w:rPr>
-          <w:lang w:val="en-AU"/>
-        </w:rPr>
-        <w:t xml:space="preserve"> here</w:t>
-      </w:r>
-    </w:p>
-    <w:p>
-      <w:pPr>
-        <w:rPr>
-          <w:lang w:val="en-AU"/>
-        </w:rPr>
-      </w:pPr>
+          <w:b/>
+          <w:sz w:val="28"/>
+          <w:lang w:val="en-AU"/>
+        </w:rPr>
+        <w:t>：</w:t>
+      </w:r>
+    </w:p>
+    <w:p>
+      <w:pPr>
+        <w:pStyle w:val="ListParagraph"/>
+        <w:numPr>
+          <w:ilvl w:val="0"/>
+          <w:numId w:val="11"/>
+        </w:numPr>
+        <w:rPr>
+          <w:sz w:val="24"/>
+          <w:lang w:val="en-AU"/>
+        </w:rPr>
+      </w:pPr>
+      <w:r>
+        <w:rPr>
+          <w:sz w:val="24"/>
+          <w:lang w:val="en-AU"/>
+        </w:rPr>
+        <w:t xml:space="preserve">Define and describe the rules </w:t>
+      </w:r>
       <w:bookmarkStart w:id="0" w:name="_GoBack"/>
       <w:bookmarkEnd w:id="0"/>
     </w:p>
     <w:p>
       <w:pPr>
+        <w:pStyle w:val="ListParagraph"/>
+        <w:numPr>
+          <w:ilvl w:val="0"/>
+          <w:numId w:val="11"/>
+        </w:numPr>
+        <w:rPr>
+          <w:sz w:val="24"/>
+          <w:lang w:val="en-AU"/>
+        </w:rPr>
+      </w:pPr>
+      <w:r>
+        <w:rPr>
+          <w:sz w:val="24"/>
+          <w:lang w:val="en-AU"/>
+        </w:rPr>
+        <w:t xml:space="preserve">For each rule, create </w:t>
+      </w:r>
+      <w:r>
+        <w:rPr>
+          <w:sz w:val="24"/>
+          <w:lang w:val="en-AU"/>
+        </w:rPr>
+        <w:t>an</w:t>
+      </w:r>
+      <w:r>
+        <w:rPr>
+          <w:sz w:val="24"/>
+          <w:lang w:val="en-AU"/>
+        </w:rPr>
+        <w:t xml:space="preserve"> </w:t>
+      </w:r>
+      <w:r>
+        <w:rPr>
+          <w:sz w:val="24"/>
+          <w:u w:val="single"/>
+          <w:lang w:val="en-AU"/>
+        </w:rPr>
+        <w:t>algorithm</w:t>
+      </w:r>
+      <w:r>
+        <w:rPr>
+          <w:sz w:val="24"/>
+          <w:lang w:val="en-AU"/>
+        </w:rPr>
+        <w:t xml:space="preserve"> to </w:t>
+      </w:r>
+      <w:r>
+        <w:rPr>
+          <w:sz w:val="24"/>
+          <w:u w:val="single"/>
+          <w:lang w:val="en-AU"/>
+        </w:rPr>
+        <w:t>detect</w:t>
+      </w:r>
+    </w:p>
+    <w:p>
+      <w:pPr>
+        <w:pStyle w:val="ListParagraph"/>
+        <w:numPr>
+          <w:ilvl w:val="1"/>
+          <w:numId w:val="11"/>
+        </w:numPr>
+        <w:rPr>
+          <w:sz w:val="24"/>
+          <w:lang w:val="en-AU"/>
+        </w:rPr>
+      </w:pPr>
+      <w:r>
+        <w:rPr>
+          <w:sz w:val="24"/>
+          <w:lang w:val="en-AU"/>
+        </w:rPr>
+        <w:t>Detect in which way? Image or source code?</w:t>
+      </w:r>
+    </w:p>
+    <w:p>
+      <w:pPr>
+        <w:pStyle w:val="ListParagraph"/>
+        <w:numPr>
+          <w:ilvl w:val="1"/>
+          <w:numId w:val="11"/>
+        </w:numPr>
+        <w:rPr>
+          <w:sz w:val="24"/>
+          <w:lang w:val="en-AU"/>
+        </w:rPr>
+      </w:pPr>
+      <w:r>
+        <w:rPr>
+          <w:sz w:val="24"/>
+          <w:lang w:val="en-AU"/>
+        </w:rPr>
+        <w:t>What kind of algorithm? Static hard-coding or NN and ML?</w:t>
+      </w:r>
+    </w:p>
+    <w:p>
+      <w:pPr>
+        <w:pStyle w:val="ListParagraph"/>
+        <w:numPr>
+          <w:ilvl w:val="0"/>
+          <w:numId w:val="11"/>
+        </w:numPr>
+        <w:rPr>
+          <w:rFonts w:hint="eastAsia"/>
+          <w:sz w:val="24"/>
+          <w:lang w:val="en-AU"/>
+        </w:rPr>
+      </w:pPr>
+      <w:r>
+        <w:rPr>
+          <w:sz w:val="24"/>
+          <w:lang w:val="en-AU"/>
+        </w:rPr>
+        <w:t>Rating the overall design</w:t>
+      </w:r>
+    </w:p>
+    <w:p>
+      <w:pPr>
+        <w:rPr>
+          <w:sz w:val="24"/>
+          <w:lang w:val="en-AU"/>
+        </w:rPr>
+      </w:pPr>
+    </w:p>
+    <w:p>
+      <w:pPr>
+        <w:rPr>
+          <w:sz w:val="24"/>
+          <w:lang w:val="en-AU"/>
+        </w:rPr>
+      </w:pPr>
+    </w:p>
+    <w:p>
+      <w:pPr>
+        <w:rPr>
+          <w:lang w:val="en-AU"/>
+        </w:rPr>
+      </w:pPr>
+      <w:r>
         <w:rPr>
           <w:b/>
           <w:sz w:val="28"/>
           <w:lang w:val="en-AU"/>
         </w:rPr>
-      </w:pPr>
-      <w:r>
-        <w:rPr>
-          <w:b/>
-          <w:sz w:val="28"/>
-          <w:lang w:val="en-AU"/>
-        </w:rPr>
         <w:t>Issue:</w:t>
+      </w:r>
+    </w:p>
+    <w:p>
+      <w:pPr>
+        <w:rPr>
+          <w:sz w:val="24"/>
+          <w:lang w:val="en-AU"/>
+        </w:rPr>
+      </w:pPr>
+      <w:r>
+        <w:rPr>
+          <w:sz w:val="24"/>
+          <w:lang w:val="en-AU"/>
+        </w:rPr>
+        <w:t xml:space="preserve">Crucial: </w:t>
+      </w:r>
+    </w:p>
+    <w:p>
+      <w:pPr>
+        <w:pStyle w:val="ListParagraph"/>
+        <w:numPr>
+          <w:ilvl w:val="0"/>
+          <w:numId w:val="9"/>
+        </w:numPr>
+        <w:rPr>
+          <w:sz w:val="24"/>
+          <w:lang w:val="en-AU"/>
+        </w:rPr>
+      </w:pPr>
+      <w:r>
+        <w:rPr>
+          <w:sz w:val="24"/>
+          <w:lang w:val="en-AU"/>
+        </w:rPr>
+        <w:t>W</w:t>
+      </w:r>
+      <w:r>
+        <w:rPr>
+          <w:sz w:val="24"/>
+          <w:lang w:val="en-AU"/>
+        </w:rPr>
+        <w:t>here should we start look</w:t>
+      </w:r>
+      <w:r>
+        <w:rPr>
+          <w:sz w:val="24"/>
+          <w:lang w:val="en-AU"/>
+        </w:rPr>
+        <w:t>ing</w:t>
+      </w:r>
+      <w:r>
+        <w:rPr>
+          <w:sz w:val="24"/>
+          <w:lang w:val="en-AU"/>
+        </w:rPr>
+        <w:t xml:space="preserve"> into? Screenshot or source code?</w:t>
+      </w:r>
+    </w:p>
+    <w:p>
+      <w:pPr>
+        <w:pStyle w:val="ListParagraph"/>
+        <w:numPr>
+          <w:ilvl w:val="0"/>
+          <w:numId w:val="9"/>
+        </w:numPr>
+        <w:rPr>
+          <w:sz w:val="24"/>
+          <w:lang w:val="en-AU"/>
+        </w:rPr>
+      </w:pPr>
+      <w:r>
+        <w:rPr>
+          <w:sz w:val="24"/>
+          <w:lang w:val="en-AU"/>
+        </w:rPr>
+        <w:t xml:space="preserve">If image, </w:t>
+      </w:r>
+    </w:p>
+    <w:p>
+      <w:pPr>
+        <w:pStyle w:val="ListParagraph"/>
+        <w:numPr>
+          <w:ilvl w:val="1"/>
+          <w:numId w:val="9"/>
+        </w:numPr>
+        <w:rPr>
+          <w:sz w:val="24"/>
+          <w:lang w:val="en-AU"/>
+        </w:rPr>
+      </w:pPr>
+      <w:r>
+        <w:rPr>
+          <w:sz w:val="24"/>
+          <w:lang w:val="en-AU"/>
+        </w:rPr>
+        <w:t xml:space="preserve">What </w:t>
+      </w:r>
+      <w:r>
+        <w:rPr>
+          <w:sz w:val="24"/>
+          <w:lang w:val="en-AU"/>
+        </w:rPr>
+        <w:t>role</w:t>
+      </w:r>
+      <w:r>
+        <w:rPr>
+          <w:sz w:val="24"/>
+          <w:lang w:val="en-AU"/>
+        </w:rPr>
+        <w:t xml:space="preserve"> dose the image processing tech play?</w:t>
+      </w:r>
+    </w:p>
+    <w:p>
+      <w:pPr>
+        <w:pStyle w:val="ListParagraph"/>
+        <w:numPr>
+          <w:ilvl w:val="1"/>
+          <w:numId w:val="9"/>
+        </w:numPr>
+        <w:rPr>
+          <w:sz w:val="24"/>
+          <w:lang w:val="en-AU"/>
+        </w:rPr>
+      </w:pPr>
+      <w:r>
+        <w:rPr>
+          <w:sz w:val="24"/>
+          <w:lang w:val="en-AU"/>
+        </w:rPr>
+        <w:t xml:space="preserve">If image processing is </w:t>
+      </w:r>
+      <w:proofErr w:type="gramStart"/>
+      <w:r>
+        <w:rPr>
+          <w:sz w:val="24"/>
+          <w:lang w:val="en-AU"/>
+        </w:rPr>
+        <w:t>taken into account</w:t>
+      </w:r>
+      <w:proofErr w:type="gramEnd"/>
+      <w:r>
+        <w:rPr>
+          <w:sz w:val="24"/>
+          <w:lang w:val="en-AU"/>
+        </w:rPr>
+        <w:t xml:space="preserve">, what </w:t>
+      </w:r>
+      <w:r>
+        <w:rPr>
+          <w:sz w:val="24"/>
+          <w:lang w:val="en-AU"/>
+        </w:rPr>
+        <w:t>role</w:t>
+      </w:r>
+      <w:r>
+        <w:rPr>
+          <w:sz w:val="24"/>
+          <w:lang w:val="en-AU"/>
+        </w:rPr>
+        <w:t xml:space="preserve"> dose the NN play?</w:t>
+      </w:r>
+    </w:p>
+    <w:p>
+      <w:pPr>
+        <w:pStyle w:val="ListParagraph"/>
+        <w:numPr>
+          <w:ilvl w:val="1"/>
+          <w:numId w:val="9"/>
+        </w:numPr>
+        <w:rPr>
+          <w:sz w:val="24"/>
+          <w:lang w:val="en-AU"/>
+        </w:rPr>
+      </w:pPr>
+      <w:r>
+        <w:rPr>
+          <w:sz w:val="24"/>
+          <w:lang w:val="en-AU"/>
+        </w:rPr>
+        <w:t>Do we need to train a NN to identify components? (related to the previous project)</w:t>
+      </w:r>
+    </w:p>
+    <w:p>
+      <w:pPr>
+        <w:pStyle w:val="ListParagraph"/>
+        <w:numPr>
+          <w:ilvl w:val="1"/>
+          <w:numId w:val="9"/>
+        </w:numPr>
+        <w:rPr>
+          <w:sz w:val="24"/>
+          <w:lang w:val="en-AU"/>
+        </w:rPr>
+      </w:pPr>
+      <w:r>
+        <w:rPr>
+          <w:sz w:val="24"/>
+          <w:lang w:val="en-AU"/>
+        </w:rPr>
+        <w:t>All the issues the previous project has (data, model…)</w:t>
+      </w:r>
+    </w:p>
+    <w:p>
+      <w:pPr>
+        <w:pStyle w:val="ListParagraph"/>
+        <w:numPr>
+          <w:ilvl w:val="0"/>
+          <w:numId w:val="9"/>
+        </w:numPr>
+        <w:rPr>
+          <w:sz w:val="24"/>
+          <w:lang w:val="en-AU"/>
+        </w:rPr>
+      </w:pPr>
+      <w:r>
+        <w:rPr>
+          <w:sz w:val="24"/>
+          <w:lang w:val="en-AU"/>
+        </w:rPr>
+        <w:t>If source code,</w:t>
+      </w:r>
+    </w:p>
+    <w:p>
+      <w:pPr>
+        <w:pStyle w:val="ListParagraph"/>
+        <w:numPr>
+          <w:ilvl w:val="1"/>
+          <w:numId w:val="9"/>
+        </w:numPr>
+        <w:rPr>
+          <w:sz w:val="24"/>
+          <w:lang w:val="en-AU"/>
+        </w:rPr>
+      </w:pPr>
+      <w:r>
+        <w:rPr>
+          <w:sz w:val="24"/>
+          <w:lang w:val="en-AU"/>
+        </w:rPr>
+        <w:t xml:space="preserve">Hard </w:t>
+      </w:r>
+    </w:p>
+    <w:p>
+      <w:pPr>
+        <w:rPr>
+          <w:sz w:val="24"/>
+          <w:lang w:val="en-AU"/>
+        </w:rPr>
+      </w:pPr>
+    </w:p>
+    <w:p>
+      <w:pPr>
+        <w:rPr>
+          <w:sz w:val="24"/>
+          <w:lang w:val="en-AU"/>
+        </w:rPr>
+      </w:pPr>
+      <w:r>
+        <w:rPr>
+          <w:sz w:val="24"/>
+          <w:lang w:val="en-AU"/>
+        </w:rPr>
+        <w:t>Trivial:</w:t>
       </w:r>
     </w:p>
     <w:p>
@@ -102,29 +621,41 @@
           <w:numId w:val="4"/>
         </w:numPr>
         <w:rPr>
-          <w:lang w:val="en-AU"/>
-        </w:rPr>
-      </w:pPr>
-      <w:r>
-        <w:rPr>
-          <w:lang w:val="en-AU"/>
-        </w:rPr>
-        <w:t xml:space="preserve">The android has already </w:t>
-      </w:r>
-      <w:proofErr w:type="gramStart"/>
-      <w:r>
-        <w:rPr>
-          <w:lang w:val="en-AU"/>
-        </w:rPr>
-        <w:t>implement</w:t>
-      </w:r>
-      <w:proofErr w:type="gramEnd"/>
-      <w:r>
-        <w:rPr>
-          <w:lang w:val="en-AU"/>
-        </w:rPr>
-        <w:t xml:space="preserve"> some of the requirements</w:t>
-      </w:r>
+          <w:sz w:val="24"/>
+          <w:lang w:val="en-AU"/>
+        </w:rPr>
+      </w:pPr>
+      <w:r>
+        <w:rPr>
+          <w:sz w:val="24"/>
+          <w:lang w:val="en-AU"/>
+        </w:rPr>
+        <w:t>T</w:t>
+      </w:r>
+      <w:r>
+        <w:rPr>
+          <w:rFonts w:hint="eastAsia"/>
+          <w:sz w:val="24"/>
+          <w:lang w:val="en-AU"/>
+        </w:rPr>
+        <w:t>he</w:t>
+      </w:r>
+      <w:r>
+        <w:rPr>
+          <w:sz w:val="24"/>
+          <w:lang w:val="en-AU"/>
+        </w:rPr>
+        <w:t xml:space="preserve"> concern of </w:t>
+      </w:r>
+      <w:proofErr w:type="spellStart"/>
+      <w:r>
+        <w:rPr>
+          <w:sz w:val="24"/>
+          <w:lang w:val="en-AU"/>
+        </w:rPr>
+        <w:t>color</w:t>
+      </w:r>
+      <w:proofErr w:type="spellEnd"/>
     </w:p>
     <w:p>
       <w:pPr>
@@ -134,62 +665,16 @@
           <w:numId w:val="4"/>
         </w:numPr>
         <w:rPr>
-          <w:lang w:val="en-AU"/>
-        </w:rPr>
-      </w:pPr>
-      <w:r>
-        <w:rPr>
-          <w:lang w:val="en-AU"/>
-        </w:rPr>
-        <w:t xml:space="preserve">The compatibility for some layout setting such as </w:t>
-      </w:r>
-    </w:p>
-    <w:p>
-      <w:pPr>
-        <w:jc w:val="center"/>
-        <w:rPr>
-          <w:lang w:val="en-AU"/>
-        </w:rPr>
-      </w:pPr>
-      <w:r>
-        <w:rPr>
-          <w:noProof/>
-        </w:rPr>
-        <w:drawing>
-          <wp:inline distT="0" distB="0" distL="0" distR="0" wp14:anchorId="30915E61" wp14:editId="0FE244C9">
-            <wp:extent cx="5010150" cy="2077108"/>
-            <wp:effectExtent l="0" t="0" r="0" b="0"/>
-            <wp:docPr id="1" name="Picture 1"/>
-            <wp:cNvGraphicFramePr>
-              <a:graphicFrameLocks xmlns:a="http://schemas.openxmlformats.org/drawingml/2006/main" noChangeAspect="1"/>
-            </wp:cNvGraphicFramePr>
-            <a:graphic xmlns:a="http://schemas.openxmlformats.org/drawingml/2006/main">
-              <a:graphicData uri="http://schemas.openxmlformats.org/drawingml/2006/picture">
-                <pic:pic xmlns:pic="http://schemas.openxmlformats.org/drawingml/2006/picture">
-                  <pic:nvPicPr>
-                    <pic:cNvPr id="1" name=""/>
-                    <pic:cNvPicPr/>
-                  </pic:nvPicPr>
-                  <pic:blipFill>
-                    <a:blip r:embed="rId5"/>
-                    <a:stretch>
-                      <a:fillRect/>
-                    </a:stretch>
-                  </pic:blipFill>
-                  <pic:spPr>
-                    <a:xfrm>
-                      <a:off x="0" y="0"/>
-                      <a:ext cx="5037542" cy="2088464"/>
-                    </a:xfrm>
-                    <a:prstGeom prst="rect">
-                      <a:avLst/>
-                    </a:prstGeom>
-                  </pic:spPr>
-                </pic:pic>
-              </a:graphicData>
-            </a:graphic>
-          </wp:inline>
-        </w:drawing>
+          <w:sz w:val="24"/>
+          <w:lang w:val="en-AU"/>
+        </w:rPr>
+      </w:pPr>
+      <w:r>
+        <w:rPr>
+          <w:sz w:val="24"/>
+          <w:lang w:val="en-AU"/>
+        </w:rPr>
+        <w:t>The concern of shape (button, frame…)</w:t>
       </w:r>
     </w:p>
     <w:p>
@@ -200,36 +685,17 @@
           <w:numId w:val="4"/>
         </w:numPr>
         <w:rPr>
-          <w:lang w:val="en-AU"/>
-        </w:rPr>
-      </w:pPr>
-      <w:r>
-        <w:rPr>
-          <w:lang w:val="en-AU"/>
-        </w:rPr>
-        <w:t>T</w:t>
-      </w:r>
-      <w:r>
-        <w:rPr>
-          <w:rFonts w:hint="eastAsia"/>
-          <w:lang w:val="en-AU"/>
-        </w:rPr>
-        <w:t>he</w:t>
-      </w:r>
-      <w:r>
-        <w:rPr>
-          <w:lang w:val="en-AU"/>
-        </w:rPr>
-        <w:t xml:space="preserve"> concern of </w:t>
-      </w:r>
-      <w:proofErr w:type="spellStart"/>
-      <w:r>
-        <w:rPr>
-          <w:lang w:val="en-AU"/>
-        </w:rPr>
-        <w:t>color</w:t>
-      </w:r>
-      <w:proofErr w:type="spellEnd"/>
+          <w:sz w:val="24"/>
+          <w:lang w:val="en-AU"/>
+        </w:rPr>
+      </w:pPr>
+      <w:r>
+        <w:rPr>
+          <w:sz w:val="24"/>
+          <w:lang w:val="en-AU"/>
+        </w:rPr>
+        <w:t>The concern of image style</w:t>
+      </w:r>
     </w:p>
     <w:p>
       <w:pPr>
@@ -239,14 +705,30 @@
           <w:numId w:val="4"/>
         </w:numPr>
         <w:rPr>
-          <w:lang w:val="en-AU"/>
-        </w:rPr>
-      </w:pPr>
-      <w:r>
-        <w:rPr>
-          <w:lang w:val="en-AU"/>
-        </w:rPr>
-        <w:t>Hard to achieve change in real-time</w:t>
+          <w:sz w:val="24"/>
+          <w:lang w:val="en-AU"/>
+        </w:rPr>
+      </w:pPr>
+      <w:r>
+        <w:rPr>
+          <w:sz w:val="24"/>
+          <w:lang w:val="en-AU"/>
+        </w:rPr>
+        <w:t xml:space="preserve">Hard to achieve change </w:t>
+      </w:r>
+      <w:r>
+        <w:rPr>
+          <w:sz w:val="24"/>
+          <w:lang w:val="en-AU"/>
+        </w:rPr>
+        <w:t xml:space="preserve">detection </w:t>
+      </w:r>
+      <w:r>
+        <w:rPr>
+          <w:sz w:val="24"/>
+          <w:lang w:val="en-AU"/>
+        </w:rPr>
+        <w:t>in real-time</w:t>
       </w:r>
     </w:p>
     <w:p>
@@ -257,14 +739,36 @@
           <w:numId w:val="4"/>
         </w:numPr>
         <w:rPr>
-          <w:lang w:val="en-AU"/>
-        </w:rPr>
-      </w:pPr>
-      <w:r>
-        <w:rPr>
+          <w:sz w:val="24"/>
+          <w:lang w:val="en-AU"/>
+        </w:rPr>
+      </w:pPr>
+      <w:r>
+        <w:rPr>
+          <w:sz w:val="24"/>
           <w:lang w:val="en-AU"/>
         </w:rPr>
         <w:t>How to use the plugin in terms of dynamic web design</w:t>
+      </w:r>
+    </w:p>
+    <w:p>
+      <w:pPr>
+        <w:pStyle w:val="ListParagraph"/>
+        <w:numPr>
+          <w:ilvl w:val="0"/>
+          <w:numId w:val="4"/>
+        </w:numPr>
+        <w:rPr>
+          <w:sz w:val="24"/>
+          <w:lang w:val="en-AU"/>
+        </w:rPr>
+      </w:pPr>
+      <w:r>
+        <w:rPr>
+          <w:sz w:val="24"/>
+          <w:lang w:val="en-AU"/>
+        </w:rPr>
+        <w:t>There is no best practice, at least not one practice</w:t>
       </w:r>
     </w:p>
     <w:sectPr>
@@ -277,9 +781,326 @@
 </w:document>
 </file>
 
+<file path=word/endnotes.xml><?xml version="1.0" encoding="utf-8"?>
+<w:endnotes xmlns:wpc="http://schemas.microsoft.com/office/word/2010/wordprocessingCanvas" xmlns:cx="http://schemas.microsoft.com/office/drawing/2014/chartex" xmlns:cx1="http://schemas.microsoft.com/office/drawing/2015/9/8/chartex" xmlns:cx2="http://schemas.microsoft.com/office/drawing/2015/10/21/chartex" xmlns:cx3="http://schemas.microsoft.com/office/drawing/2016/5/9/chartex" xmlns:cx4="http://schemas.microsoft.com/office/drawing/2016/5/10/chartex" xmlns:cx5="http://schemas.microsoft.com/office/drawing/2016/5/11/chartex" xmlns:cx6="http://schemas.microsoft.com/office/drawing/2016/5/12/chartex" xmlns:cx7="http://schemas.microsoft.com/office/drawing/2016/5/13/chartex" xmlns:cx8="http://schemas.microsoft.com/office/drawing/2016/5/14/chartex" xmlns:mc="http://schemas.openxmlformats.org/markup-compatibility/2006" xmlns:aink="http://schemas.microsoft.com/office/drawing/2016/ink" xmlns:am3d="http://schemas.microsoft.com/office/drawing/2017/model3d" xmlns:o="urn:schemas-microsoft-com:office:office" xmlns:r="http://schemas.openxmlformats.org/officeDocument/2006/relationships" xmlns:m="http://schemas.openxmlformats.org/officeDocument/2006/math" xmlns:v="urn:schemas-microsoft-com:vml" xmlns:wp14="http://schemas.microsoft.com/office/word/2010/wordprocessingDrawing" xmlns:wp="http://schemas.openxmlformats.org/drawingml/2006/wordprocessingDrawing" xmlns:w10="urn:schemas-microsoft-com:office:word" xmlns:w="http://schemas.openxmlformats.org/wordprocessingml/2006/main" xmlns:w14="http://schemas.microsoft.com/office/word/2010/wordml" xmlns:w15="http://schemas.microsoft.com/office/word/2012/wordml" xmlns:w16cid="http://schemas.microsoft.com/office/word/2016/wordml/cid" xmlns:w16se="http://schemas.microsoft.com/office/word/2015/wordml/symex" xmlns:wpg="http://schemas.microsoft.com/office/word/2010/wordprocessingGroup" xmlns:wpi="http://schemas.microsoft.com/office/word/2010/wordprocessingInk" xmlns:wne="http://schemas.microsoft.com/office/word/2006/wordml" xmlns:wps="http://schemas.microsoft.com/office/word/2010/wordprocessingShape" mc:Ignorable="w14 w15 w16se w16cid wp14">
+  <w:endnote w:type="separator" w:id="-1">
+    <w:p>
+      <w:pPr>
+        <w:spacing w:after="0" w:line="240" w:lineRule="auto"/>
+      </w:pPr>
+      <w:r>
+        <w:separator/>
+      </w:r>
+    </w:p>
+  </w:endnote>
+  <w:endnote w:type="continuationSeparator" w:id="0">
+    <w:p>
+      <w:pPr>
+        <w:spacing w:after="0" w:line="240" w:lineRule="auto"/>
+      </w:pPr>
+      <w:r>
+        <w:continuationSeparator/>
+      </w:r>
+    </w:p>
+  </w:endnote>
+</w:endnotes>
+</file>
+
+<file path=word/footnotes.xml><?xml version="1.0" encoding="utf-8"?>
+<w:footnotes xmlns:wpc="http://schemas.microsoft.com/office/word/2010/wordprocessingCanvas" xmlns:cx="http://schemas.microsoft.com/office/drawing/2014/chartex" xmlns:cx1="http://schemas.microsoft.com/office/drawing/2015/9/8/chartex" xmlns:cx2="http://schemas.microsoft.com/office/drawing/2015/10/21/chartex" xmlns:cx3="http://schemas.microsoft.com/office/drawing/2016/5/9/chartex" xmlns:cx4="http://schemas.microsoft.com/office/drawing/2016/5/10/chartex" xmlns:cx5="http://schemas.microsoft.com/office/drawing/2016/5/11/chartex" xmlns:cx6="http://schemas.microsoft.com/office/drawing/2016/5/12/chartex" xmlns:cx7="http://schemas.microsoft.com/office/drawing/2016/5/13/chartex" xmlns:cx8="http://schemas.microsoft.com/office/drawing/2016/5/14/chartex" xmlns:mc="http://schemas.openxmlformats.org/markup-compatibility/2006" xmlns:aink="http://schemas.microsoft.com/office/drawing/2016/ink" xmlns:am3d="http://schemas.microsoft.com/office/drawing/2017/model3d" xmlns:o="urn:schemas-microsoft-com:office:office" xmlns:r="http://schemas.openxmlformats.org/officeDocument/2006/relationships" xmlns:m="http://schemas.openxmlformats.org/officeDocument/2006/math" xmlns:v="urn:schemas-microsoft-com:vml" xmlns:wp14="http://schemas.microsoft.com/office/word/2010/wordprocessingDrawing" xmlns:wp="http://schemas.openxmlformats.org/drawingml/2006/wordprocessingDrawing" xmlns:w10="urn:schemas-microsoft-com:office:word" xmlns:w="http://schemas.openxmlformats.org/wordprocessingml/2006/main" xmlns:w14="http://schemas.microsoft.com/office/word/2010/wordml" xmlns:w15="http://schemas.microsoft.com/office/word/2012/wordml" xmlns:w16cid="http://schemas.microsoft.com/office/word/2016/wordml/cid" xmlns:w16se="http://schemas.microsoft.com/office/word/2015/wordml/symex" xmlns:wpg="http://schemas.microsoft.com/office/word/2010/wordprocessingGroup" xmlns:wpi="http://schemas.microsoft.com/office/word/2010/wordprocessingInk" xmlns:wne="http://schemas.microsoft.com/office/word/2006/wordml" xmlns:wps="http://schemas.microsoft.com/office/word/2010/wordprocessingShape" mc:Ignorable="w14 w15 w16se w16cid wp14">
+  <w:footnote w:type="separator" w:id="-1">
+    <w:p>
+      <w:pPr>
+        <w:spacing w:after="0" w:line="240" w:lineRule="auto"/>
+      </w:pPr>
+      <w:r>
+        <w:separator/>
+      </w:r>
+    </w:p>
+  </w:footnote>
+  <w:footnote w:type="continuationSeparator" w:id="0">
+    <w:p>
+      <w:pPr>
+        <w:spacing w:after="0" w:line="240" w:lineRule="auto"/>
+      </w:pPr>
+      <w:r>
+        <w:continuationSeparator/>
+      </w:r>
+    </w:p>
+  </w:footnote>
+</w:footnotes>
+</file>
+
 <file path=word/numbering.xml><?xml version="1.0" encoding="utf-8"?>
 <w:numbering xmlns:wpc="http://schemas.microsoft.com/office/word/2010/wordprocessingCanvas" xmlns:cx="http://schemas.microsoft.com/office/drawing/2014/chartex" xmlns:cx1="http://schemas.microsoft.com/office/drawing/2015/9/8/chartex" xmlns:cx2="http://schemas.microsoft.com/office/drawing/2015/10/21/chartex" xmlns:cx3="http://schemas.microsoft.com/office/drawing/2016/5/9/chartex" xmlns:cx4="http://schemas.microsoft.com/office/drawing/2016/5/10/chartex" xmlns:cx5="http://schemas.microsoft.com/office/drawing/2016/5/11/chartex" xmlns:cx6="http://schemas.microsoft.com/office/drawing/2016/5/12/chartex" xmlns:cx7="http://schemas.microsoft.com/office/drawing/2016/5/13/chartex" xmlns:cx8="http://schemas.microsoft.com/office/drawing/2016/5/14/chartex" xmlns:mc="http://schemas.openxmlformats.org/markup-compatibility/2006" xmlns:aink="http://schemas.microsoft.com/office/drawing/2016/ink" xmlns:am3d="http://schemas.microsoft.com/office/drawing/2017/model3d" xmlns:o="urn:schemas-microsoft-com:office:office" xmlns:r="http://schemas.openxmlformats.org/officeDocument/2006/relationships" xmlns:m="http://schemas.openxmlformats.org/officeDocument/2006/math" xmlns:v="urn:schemas-microsoft-com:vml" xmlns:wp14="http://schemas.microsoft.com/office/word/2010/wordprocessingDrawing" xmlns:wp="http://schemas.openxmlformats.org/drawingml/2006/wordprocessingDrawing" xmlns:w10="urn:schemas-microsoft-com:office:word" xmlns:w="http://schemas.openxmlformats.org/wordprocessingml/2006/main" xmlns:w14="http://schemas.microsoft.com/office/word/2010/wordml" xmlns:w15="http://schemas.microsoft.com/office/word/2012/wordml" xmlns:w16cid="http://schemas.microsoft.com/office/word/2016/wordml/cid" xmlns:w16se="http://schemas.microsoft.com/office/word/2015/wordml/symex" xmlns:wpg="http://schemas.microsoft.com/office/word/2010/wordprocessingGroup" xmlns:wpi="http://schemas.microsoft.com/office/word/2010/wordprocessingInk" xmlns:wne="http://schemas.microsoft.com/office/word/2006/wordml" xmlns:wps="http://schemas.microsoft.com/office/word/2010/wordprocessingShape" mc:Ignorable="w14 w15 w16se w16cid wp14">
   <w:abstractNum w:abstractNumId="0" w15:restartNumberingAfterBreak="0">
+    <w:nsid w:val="0644027A"/>
+    <w:multiLevelType w:val="hybridMultilevel"/>
+    <w:tmpl w:val="9544DC78"/>
+    <w:lvl w:ilvl="0" w:tplc="537E6D74">
+      <w:start w:val="1"/>
+      <w:numFmt w:val="decimal"/>
+      <w:lvlText w:val="%1."/>
+      <w:lvlJc w:val="left"/>
+      <w:pPr>
+        <w:ind w:left="1080" w:hanging="360"/>
+      </w:pPr>
+      <w:rPr>
+        <w:rFonts w:hint="default"/>
+      </w:rPr>
+    </w:lvl>
+    <w:lvl w:ilvl="1" w:tplc="04090019" w:tentative="1">
+      <w:start w:val="1"/>
+      <w:numFmt w:val="lowerLetter"/>
+      <w:lvlText w:val="%2."/>
+      <w:lvlJc w:val="left"/>
+      <w:pPr>
+        <w:ind w:left="1800" w:hanging="360"/>
+      </w:pPr>
+    </w:lvl>
+    <w:lvl w:ilvl="2" w:tplc="0409001B" w:tentative="1">
+      <w:start w:val="1"/>
+      <w:numFmt w:val="lowerRoman"/>
+      <w:lvlText w:val="%3."/>
+      <w:lvlJc w:val="right"/>
+      <w:pPr>
+        <w:ind w:left="2520" w:hanging="180"/>
+      </w:pPr>
+    </w:lvl>
+    <w:lvl w:ilvl="3" w:tplc="0409000F" w:tentative="1">
+      <w:start w:val="1"/>
+      <w:numFmt w:val="decimal"/>
+      <w:lvlText w:val="%4."/>
+      <w:lvlJc w:val="left"/>
+      <w:pPr>
+        <w:ind w:left="3240" w:hanging="360"/>
+      </w:pPr>
+    </w:lvl>
+    <w:lvl w:ilvl="4" w:tplc="04090019" w:tentative="1">
+      <w:start w:val="1"/>
+      <w:numFmt w:val="lowerLetter"/>
+      <w:lvlText w:val="%5."/>
+      <w:lvlJc w:val="left"/>
+      <w:pPr>
+        <w:ind w:left="3960" w:hanging="360"/>
+      </w:pPr>
+    </w:lvl>
+    <w:lvl w:ilvl="5" w:tplc="0409001B" w:tentative="1">
+      <w:start w:val="1"/>
+      <w:numFmt w:val="lowerRoman"/>
+      <w:lvlText w:val="%6."/>
+      <w:lvlJc w:val="right"/>
+      <w:pPr>
+        <w:ind w:left="4680" w:hanging="180"/>
+      </w:pPr>
+    </w:lvl>
+    <w:lvl w:ilvl="6" w:tplc="0409000F" w:tentative="1">
+      <w:start w:val="1"/>
+      <w:numFmt w:val="decimal"/>
+      <w:lvlText w:val="%7."/>
+      <w:lvlJc w:val="left"/>
+      <w:pPr>
+        <w:ind w:left="5400" w:hanging="360"/>
+      </w:pPr>
+    </w:lvl>
+    <w:lvl w:ilvl="7" w:tplc="04090019" w:tentative="1">
+      <w:start w:val="1"/>
+      <w:numFmt w:val="lowerLetter"/>
+      <w:lvlText w:val="%8."/>
+      <w:lvlJc w:val="left"/>
+      <w:pPr>
+        <w:ind w:left="6120" w:hanging="360"/>
+      </w:pPr>
+    </w:lvl>
+    <w:lvl w:ilvl="8" w:tplc="0409001B" w:tentative="1">
+      <w:start w:val="1"/>
+      <w:numFmt w:val="lowerRoman"/>
+      <w:lvlText w:val="%9."/>
+      <w:lvlJc w:val="right"/>
+      <w:pPr>
+        <w:ind w:left="6840" w:hanging="180"/>
+      </w:pPr>
+    </w:lvl>
+  </w:abstractNum>
+  <w:abstractNum w:abstractNumId="1" w15:restartNumberingAfterBreak="0">
+    <w:nsid w:val="0B2D61A0"/>
+    <w:multiLevelType w:val="hybridMultilevel"/>
+    <w:tmpl w:val="D1EE0FE8"/>
+    <w:lvl w:ilvl="0" w:tplc="0409000F">
+      <w:start w:val="1"/>
+      <w:numFmt w:val="decimal"/>
+      <w:lvlText w:val="%1."/>
+      <w:lvlJc w:val="left"/>
+      <w:pPr>
+        <w:ind w:left="720" w:hanging="360"/>
+      </w:pPr>
+      <w:rPr>
+        <w:rFonts w:hint="default"/>
+      </w:rPr>
+    </w:lvl>
+    <w:lvl w:ilvl="1" w:tplc="04090019">
+      <w:start w:val="1"/>
+      <w:numFmt w:val="lowerLetter"/>
+      <w:lvlText w:val="%2."/>
+      <w:lvlJc w:val="left"/>
+      <w:pPr>
+        <w:ind w:left="1440" w:hanging="360"/>
+      </w:pPr>
+    </w:lvl>
+    <w:lvl w:ilvl="2" w:tplc="0409001B" w:tentative="1">
+      <w:start w:val="1"/>
+      <w:numFmt w:val="lowerRoman"/>
+      <w:lvlText w:val="%3."/>
+      <w:lvlJc w:val="right"/>
+      <w:pPr>
+        <w:ind w:left="2160" w:hanging="180"/>
+      </w:pPr>
+    </w:lvl>
+    <w:lvl w:ilvl="3" w:tplc="0409000F" w:tentative="1">
+      <w:start w:val="1"/>
+      <w:numFmt w:val="decimal"/>
+      <w:lvlText w:val="%4."/>
+      <w:lvlJc w:val="left"/>
+      <w:pPr>
+        <w:ind w:left="2880" w:hanging="360"/>
+      </w:pPr>
+    </w:lvl>
+    <w:lvl w:ilvl="4" w:tplc="04090019" w:tentative="1">
+      <w:start w:val="1"/>
+      <w:numFmt w:val="lowerLetter"/>
+      <w:lvlText w:val="%5."/>
+      <w:lvlJc w:val="left"/>
+      <w:pPr>
+        <w:ind w:left="3600" w:hanging="360"/>
+      </w:pPr>
+    </w:lvl>
+    <w:lvl w:ilvl="5" w:tplc="0409001B" w:tentative="1">
+      <w:start w:val="1"/>
+      <w:numFmt w:val="lowerRoman"/>
+      <w:lvlText w:val="%6."/>
+      <w:lvlJc w:val="right"/>
+      <w:pPr>
+        <w:ind w:left="4320" w:hanging="180"/>
+      </w:pPr>
+    </w:lvl>
+    <w:lvl w:ilvl="6" w:tplc="0409000F" w:tentative="1">
+      <w:start w:val="1"/>
+      <w:numFmt w:val="decimal"/>
+      <w:lvlText w:val="%7."/>
+      <w:lvlJc w:val="left"/>
+      <w:pPr>
+        <w:ind w:left="5040" w:hanging="360"/>
+      </w:pPr>
+    </w:lvl>
+    <w:lvl w:ilvl="7" w:tplc="04090019" w:tentative="1">
+      <w:start w:val="1"/>
+      <w:numFmt w:val="lowerLetter"/>
+      <w:lvlText w:val="%8."/>
+      <w:lvlJc w:val="left"/>
+      <w:pPr>
+        <w:ind w:left="5760" w:hanging="360"/>
+      </w:pPr>
+    </w:lvl>
+    <w:lvl w:ilvl="8" w:tplc="0409001B" w:tentative="1">
+      <w:start w:val="1"/>
+      <w:numFmt w:val="lowerRoman"/>
+      <w:lvlText w:val="%9."/>
+      <w:lvlJc w:val="right"/>
+      <w:pPr>
+        <w:ind w:left="6480" w:hanging="180"/>
+      </w:pPr>
+    </w:lvl>
+  </w:abstractNum>
+  <w:abstractNum w:abstractNumId="2" w15:restartNumberingAfterBreak="0">
+    <w:nsid w:val="19B4482B"/>
+    <w:multiLevelType w:val="hybridMultilevel"/>
+    <w:tmpl w:val="C74893CA"/>
+    <w:lvl w:ilvl="0" w:tplc="04090001">
+      <w:start w:val="1"/>
+      <w:numFmt w:val="bullet"/>
+      <w:lvlText w:val=""/>
+      <w:lvlJc w:val="left"/>
+      <w:pPr>
+        <w:ind w:left="720" w:hanging="360"/>
+      </w:pPr>
+      <w:rPr>
+        <w:rFonts w:ascii="Symbol" w:hAnsi="Symbol" w:hint="default"/>
+      </w:rPr>
+    </w:lvl>
+    <w:lvl w:ilvl="1" w:tplc="04090019" w:tentative="1">
+      <w:start w:val="1"/>
+      <w:numFmt w:val="lowerLetter"/>
+      <w:lvlText w:val="%2."/>
+      <w:lvlJc w:val="left"/>
+      <w:pPr>
+        <w:ind w:left="1440" w:hanging="360"/>
+      </w:pPr>
+    </w:lvl>
+    <w:lvl w:ilvl="2" w:tplc="0409001B" w:tentative="1">
+      <w:start w:val="1"/>
+      <w:numFmt w:val="lowerRoman"/>
+      <w:lvlText w:val="%3."/>
+      <w:lvlJc w:val="right"/>
+      <w:pPr>
+        <w:ind w:left="2160" w:hanging="180"/>
+      </w:pPr>
+    </w:lvl>
+    <w:lvl w:ilvl="3" w:tplc="0409000F" w:tentative="1">
+      <w:start w:val="1"/>
+      <w:numFmt w:val="decimal"/>
+      <w:lvlText w:val="%4."/>
+      <w:lvlJc w:val="left"/>
+      <w:pPr>
+        <w:ind w:left="2880" w:hanging="360"/>
+      </w:pPr>
+    </w:lvl>
+    <w:lvl w:ilvl="4" w:tplc="04090019" w:tentative="1">
+      <w:start w:val="1"/>
+      <w:numFmt w:val="lowerLetter"/>
+      <w:lvlText w:val="%5."/>
+      <w:lvlJc w:val="left"/>
+      <w:pPr>
+        <w:ind w:left="3600" w:hanging="360"/>
+      </w:pPr>
+    </w:lvl>
+    <w:lvl w:ilvl="5" w:tplc="0409001B" w:tentative="1">
+      <w:start w:val="1"/>
+      <w:numFmt w:val="lowerRoman"/>
+      <w:lvlText w:val="%6."/>
+      <w:lvlJc w:val="right"/>
+      <w:pPr>
+        <w:ind w:left="4320" w:hanging="180"/>
+      </w:pPr>
+    </w:lvl>
+    <w:lvl w:ilvl="6" w:tplc="0409000F" w:tentative="1">
+      <w:start w:val="1"/>
+      <w:numFmt w:val="decimal"/>
+      <w:lvlText w:val="%7."/>
+      <w:lvlJc w:val="left"/>
+      <w:pPr>
+        <w:ind w:left="5040" w:hanging="360"/>
+      </w:pPr>
+    </w:lvl>
+    <w:lvl w:ilvl="7" w:tplc="04090019" w:tentative="1">
+      <w:start w:val="1"/>
+      <w:numFmt w:val="lowerLetter"/>
+      <w:lvlText w:val="%8."/>
+      <w:lvlJc w:val="left"/>
+      <w:pPr>
+        <w:ind w:left="5760" w:hanging="360"/>
+      </w:pPr>
+    </w:lvl>
+    <w:lvl w:ilvl="8" w:tplc="0409001B" w:tentative="1">
+      <w:start w:val="1"/>
+      <w:numFmt w:val="lowerRoman"/>
+      <w:lvlText w:val="%9."/>
+      <w:lvlJc w:val="right"/>
+      <w:pPr>
+        <w:ind w:left="6480" w:hanging="180"/>
+      </w:pPr>
+    </w:lvl>
+  </w:abstractNum>
+  <w:abstractNum w:abstractNumId="3" w15:restartNumberingAfterBreak="0">
     <w:nsid w:val="295F5411"/>
     <w:multiLevelType w:val="hybridMultilevel"/>
     <w:tmpl w:val="177A1BE2"/>
@@ -368,7 +1189,96 @@
       </w:pPr>
     </w:lvl>
   </w:abstractNum>
-  <w:abstractNum w:abstractNumId="1" w15:restartNumberingAfterBreak="0">
+  <w:abstractNum w:abstractNumId="4" w15:restartNumberingAfterBreak="0">
+    <w:nsid w:val="2ECB5BEA"/>
+    <w:multiLevelType w:val="hybridMultilevel"/>
+    <w:tmpl w:val="8D6E3918"/>
+    <w:lvl w:ilvl="0" w:tplc="0409000F">
+      <w:start w:val="1"/>
+      <w:numFmt w:val="decimal"/>
+      <w:lvlText w:val="%1."/>
+      <w:lvlJc w:val="left"/>
+      <w:pPr>
+        <w:ind w:left="720" w:hanging="360"/>
+      </w:pPr>
+      <w:rPr>
+        <w:rFonts w:hint="default"/>
+      </w:rPr>
+    </w:lvl>
+    <w:lvl w:ilvl="1" w:tplc="04090019" w:tentative="1">
+      <w:start w:val="1"/>
+      <w:numFmt w:val="lowerLetter"/>
+      <w:lvlText w:val="%2."/>
+      <w:lvlJc w:val="left"/>
+      <w:pPr>
+        <w:ind w:left="1440" w:hanging="360"/>
+      </w:pPr>
+    </w:lvl>
+    <w:lvl w:ilvl="2" w:tplc="0409001B" w:tentative="1">
+      <w:start w:val="1"/>
+      <w:numFmt w:val="lowerRoman"/>
+      <w:lvlText w:val="%3."/>
+      <w:lvlJc w:val="right"/>
+      <w:pPr>
+        <w:ind w:left="2160" w:hanging="180"/>
+      </w:pPr>
+    </w:lvl>
+    <w:lvl w:ilvl="3" w:tplc="0409000F" w:tentative="1">
+      <w:start w:val="1"/>
+      <w:numFmt w:val="decimal"/>
+      <w:lvlText w:val="%4."/>
+      <w:lvlJc w:val="left"/>
+      <w:pPr>
+        <w:ind w:left="2880" w:hanging="360"/>
+      </w:pPr>
+    </w:lvl>
+    <w:lvl w:ilvl="4" w:tplc="04090019" w:tentative="1">
+      <w:start w:val="1"/>
+      <w:numFmt w:val="lowerLetter"/>
+      <w:lvlText w:val="%5."/>
+      <w:lvlJc w:val="left"/>
+      <w:pPr>
+        <w:ind w:left="3600" w:hanging="360"/>
+      </w:pPr>
+    </w:lvl>
+    <w:lvl w:ilvl="5" w:tplc="0409001B" w:tentative="1">
+      <w:start w:val="1"/>
+      <w:numFmt w:val="lowerRoman"/>
+      <w:lvlText w:val="%6."/>
+      <w:lvlJc w:val="right"/>
+      <w:pPr>
+        <w:ind w:left="4320" w:hanging="180"/>
+      </w:pPr>
+    </w:lvl>
+    <w:lvl w:ilvl="6" w:tplc="0409000F" w:tentative="1">
+      <w:start w:val="1"/>
+      <w:numFmt w:val="decimal"/>
+      <w:lvlText w:val="%7."/>
+      <w:lvlJc w:val="left"/>
+      <w:pPr>
+        <w:ind w:left="5040" w:hanging="360"/>
+      </w:pPr>
+    </w:lvl>
+    <w:lvl w:ilvl="7" w:tplc="04090019" w:tentative="1">
+      <w:start w:val="1"/>
+      <w:numFmt w:val="lowerLetter"/>
+      <w:lvlText w:val="%8."/>
+      <w:lvlJc w:val="left"/>
+      <w:pPr>
+        <w:ind w:left="5760" w:hanging="360"/>
+      </w:pPr>
+    </w:lvl>
+    <w:lvl w:ilvl="8" w:tplc="0409001B" w:tentative="1">
+      <w:start w:val="1"/>
+      <w:numFmt w:val="lowerRoman"/>
+      <w:lvlText w:val="%9."/>
+      <w:lvlJc w:val="right"/>
+      <w:pPr>
+        <w:ind w:left="6480" w:hanging="180"/>
+      </w:pPr>
+    </w:lvl>
+  </w:abstractNum>
+  <w:abstractNum w:abstractNumId="5" w15:restartNumberingAfterBreak="0">
     <w:nsid w:val="44954C14"/>
     <w:multiLevelType w:val="hybridMultilevel"/>
     <w:tmpl w:val="6C42AF96"/>
@@ -457,7 +1367,7 @@
       </w:pPr>
     </w:lvl>
   </w:abstractNum>
-  <w:abstractNum w:abstractNumId="2" w15:restartNumberingAfterBreak="0">
+  <w:abstractNum w:abstractNumId="6" w15:restartNumberingAfterBreak="0">
     <w:nsid w:val="4D0C089D"/>
     <w:multiLevelType w:val="hybridMultilevel"/>
     <w:tmpl w:val="0F906116"/>
@@ -546,7 +1456,274 @@
       </w:pPr>
     </w:lvl>
   </w:abstractNum>
-  <w:abstractNum w:abstractNumId="3" w15:restartNumberingAfterBreak="0">
+  <w:abstractNum w:abstractNumId="7" w15:restartNumberingAfterBreak="0">
+    <w:nsid w:val="518C2366"/>
+    <w:multiLevelType w:val="hybridMultilevel"/>
+    <w:tmpl w:val="DC24F406"/>
+    <w:lvl w:ilvl="0" w:tplc="4A005680">
+      <w:start w:val="1"/>
+      <w:numFmt w:val="decimal"/>
+      <w:lvlText w:val="%1."/>
+      <w:lvlJc w:val="left"/>
+      <w:pPr>
+        <w:ind w:left="1080" w:hanging="360"/>
+      </w:pPr>
+      <w:rPr>
+        <w:rFonts w:hint="default"/>
+      </w:rPr>
+    </w:lvl>
+    <w:lvl w:ilvl="1" w:tplc="04090019" w:tentative="1">
+      <w:start w:val="1"/>
+      <w:numFmt w:val="lowerLetter"/>
+      <w:lvlText w:val="%2."/>
+      <w:lvlJc w:val="left"/>
+      <w:pPr>
+        <w:ind w:left="1800" w:hanging="360"/>
+      </w:pPr>
+    </w:lvl>
+    <w:lvl w:ilvl="2" w:tplc="0409001B" w:tentative="1">
+      <w:start w:val="1"/>
+      <w:numFmt w:val="lowerRoman"/>
+      <w:lvlText w:val="%3."/>
+      <w:lvlJc w:val="right"/>
+      <w:pPr>
+        <w:ind w:left="2520" w:hanging="180"/>
+      </w:pPr>
+    </w:lvl>
+    <w:lvl w:ilvl="3" w:tplc="0409000F" w:tentative="1">
+      <w:start w:val="1"/>
+      <w:numFmt w:val="decimal"/>
+      <w:lvlText w:val="%4."/>
+      <w:lvlJc w:val="left"/>
+      <w:pPr>
+        <w:ind w:left="3240" w:hanging="360"/>
+      </w:pPr>
+    </w:lvl>
+    <w:lvl w:ilvl="4" w:tplc="04090019" w:tentative="1">
+      <w:start w:val="1"/>
+      <w:numFmt w:val="lowerLetter"/>
+      <w:lvlText w:val="%5."/>
+      <w:lvlJc w:val="left"/>
+      <w:pPr>
+        <w:ind w:left="3960" w:hanging="360"/>
+      </w:pPr>
+    </w:lvl>
+    <w:lvl w:ilvl="5" w:tplc="0409001B" w:tentative="1">
+      <w:start w:val="1"/>
+      <w:numFmt w:val="lowerRoman"/>
+      <w:lvlText w:val="%6."/>
+      <w:lvlJc w:val="right"/>
+      <w:pPr>
+        <w:ind w:left="4680" w:hanging="180"/>
+      </w:pPr>
+    </w:lvl>
+    <w:lvl w:ilvl="6" w:tplc="0409000F" w:tentative="1">
+      <w:start w:val="1"/>
+      <w:numFmt w:val="decimal"/>
+      <w:lvlText w:val="%7."/>
+      <w:lvlJc w:val="left"/>
+      <w:pPr>
+        <w:ind w:left="5400" w:hanging="360"/>
+      </w:pPr>
+    </w:lvl>
+    <w:lvl w:ilvl="7" w:tplc="04090019" w:tentative="1">
+      <w:start w:val="1"/>
+      <w:numFmt w:val="lowerLetter"/>
+      <w:lvlText w:val="%8."/>
+      <w:lvlJc w:val="left"/>
+      <w:pPr>
+        <w:ind w:left="6120" w:hanging="360"/>
+      </w:pPr>
+    </w:lvl>
+    <w:lvl w:ilvl="8" w:tplc="0409001B" w:tentative="1">
+      <w:start w:val="1"/>
+      <w:numFmt w:val="lowerRoman"/>
+      <w:lvlText w:val="%9."/>
+      <w:lvlJc w:val="right"/>
+      <w:pPr>
+        <w:ind w:left="6840" w:hanging="180"/>
+      </w:pPr>
+    </w:lvl>
+  </w:abstractNum>
+  <w:abstractNum w:abstractNumId="8" w15:restartNumberingAfterBreak="0">
+    <w:nsid w:val="5C2071C5"/>
+    <w:multiLevelType w:val="hybridMultilevel"/>
+    <w:tmpl w:val="E4041C74"/>
+    <w:lvl w:ilvl="0" w:tplc="877C0A6A">
+      <w:start w:val="1"/>
+      <w:numFmt w:val="decimal"/>
+      <w:lvlText w:val="%1."/>
+      <w:lvlJc w:val="left"/>
+      <w:pPr>
+        <w:ind w:left="1080" w:hanging="360"/>
+      </w:pPr>
+      <w:rPr>
+        <w:rFonts w:hint="default"/>
+      </w:rPr>
+    </w:lvl>
+    <w:lvl w:ilvl="1" w:tplc="04090019" w:tentative="1">
+      <w:start w:val="1"/>
+      <w:numFmt w:val="lowerLetter"/>
+      <w:lvlText w:val="%2."/>
+      <w:lvlJc w:val="left"/>
+      <w:pPr>
+        <w:ind w:left="1800" w:hanging="360"/>
+      </w:pPr>
+    </w:lvl>
+    <w:lvl w:ilvl="2" w:tplc="0409001B" w:tentative="1">
+      <w:start w:val="1"/>
+      <w:numFmt w:val="lowerRoman"/>
+      <w:lvlText w:val="%3."/>
+      <w:lvlJc w:val="right"/>
+      <w:pPr>
+        <w:ind w:left="2520" w:hanging="180"/>
+      </w:pPr>
+    </w:lvl>
+    <w:lvl w:ilvl="3" w:tplc="0409000F" w:tentative="1">
+      <w:start w:val="1"/>
+      <w:numFmt w:val="decimal"/>
+      <w:lvlText w:val="%4."/>
+      <w:lvlJc w:val="left"/>
+      <w:pPr>
+        <w:ind w:left="3240" w:hanging="360"/>
+      </w:pPr>
+    </w:lvl>
+    <w:lvl w:ilvl="4" w:tplc="04090019" w:tentative="1">
+      <w:start w:val="1"/>
+      <w:numFmt w:val="lowerLetter"/>
+      <w:lvlText w:val="%5."/>
+      <w:lvlJc w:val="left"/>
+      <w:pPr>
+        <w:ind w:left="3960" w:hanging="360"/>
+      </w:pPr>
+    </w:lvl>
+    <w:lvl w:ilvl="5" w:tplc="0409001B" w:tentative="1">
+      <w:start w:val="1"/>
+      <w:numFmt w:val="lowerRoman"/>
+      <w:lvlText w:val="%6."/>
+      <w:lvlJc w:val="right"/>
+      <w:pPr>
+        <w:ind w:left="4680" w:hanging="180"/>
+      </w:pPr>
+    </w:lvl>
+    <w:lvl w:ilvl="6" w:tplc="0409000F" w:tentative="1">
+      <w:start w:val="1"/>
+      <w:numFmt w:val="decimal"/>
+      <w:lvlText w:val="%7."/>
+      <w:lvlJc w:val="left"/>
+      <w:pPr>
+        <w:ind w:left="5400" w:hanging="360"/>
+      </w:pPr>
+    </w:lvl>
+    <w:lvl w:ilvl="7" w:tplc="04090019" w:tentative="1">
+      <w:start w:val="1"/>
+      <w:numFmt w:val="lowerLetter"/>
+      <w:lvlText w:val="%8."/>
+      <w:lvlJc w:val="left"/>
+      <w:pPr>
+        <w:ind w:left="6120" w:hanging="360"/>
+      </w:pPr>
+    </w:lvl>
+    <w:lvl w:ilvl="8" w:tplc="0409001B" w:tentative="1">
+      <w:start w:val="1"/>
+      <w:numFmt w:val="lowerRoman"/>
+      <w:lvlText w:val="%9."/>
+      <w:lvlJc w:val="right"/>
+      <w:pPr>
+        <w:ind w:left="6840" w:hanging="180"/>
+      </w:pPr>
+    </w:lvl>
+  </w:abstractNum>
+  <w:abstractNum w:abstractNumId="9" w15:restartNumberingAfterBreak="0">
+    <w:nsid w:val="70CC081F"/>
+    <w:multiLevelType w:val="hybridMultilevel"/>
+    <w:tmpl w:val="D7603D6E"/>
+    <w:lvl w:ilvl="0" w:tplc="D54A31B2">
+      <w:start w:val="1"/>
+      <w:numFmt w:val="decimal"/>
+      <w:lvlText w:val="%1."/>
+      <w:lvlJc w:val="left"/>
+      <w:pPr>
+        <w:ind w:left="1080" w:hanging="360"/>
+      </w:pPr>
+      <w:rPr>
+        <w:rFonts w:hint="default"/>
+      </w:rPr>
+    </w:lvl>
+    <w:lvl w:ilvl="1" w:tplc="04090019">
+      <w:start w:val="1"/>
+      <w:numFmt w:val="lowerLetter"/>
+      <w:lvlText w:val="%2."/>
+      <w:lvlJc w:val="left"/>
+      <w:pPr>
+        <w:ind w:left="1800" w:hanging="360"/>
+      </w:pPr>
+    </w:lvl>
+    <w:lvl w:ilvl="2" w:tplc="0409001B" w:tentative="1">
+      <w:start w:val="1"/>
+      <w:numFmt w:val="lowerRoman"/>
+      <w:lvlText w:val="%3."/>
+      <w:lvlJc w:val="right"/>
+      <w:pPr>
+        <w:ind w:left="2520" w:hanging="180"/>
+      </w:pPr>
+    </w:lvl>
+    <w:lvl w:ilvl="3" w:tplc="0409000F" w:tentative="1">
+      <w:start w:val="1"/>
+      <w:numFmt w:val="decimal"/>
+      <w:lvlText w:val="%4."/>
+      <w:lvlJc w:val="left"/>
+      <w:pPr>
+        <w:ind w:left="3240" w:hanging="360"/>
+      </w:pPr>
+    </w:lvl>
+    <w:lvl w:ilvl="4" w:tplc="04090019" w:tentative="1">
+      <w:start w:val="1"/>
+      <w:numFmt w:val="lowerLetter"/>
+      <w:lvlText w:val="%5."/>
+      <w:lvlJc w:val="left"/>
+      <w:pPr>
+        <w:ind w:left="3960" w:hanging="360"/>
+      </w:pPr>
+    </w:lvl>
+    <w:lvl w:ilvl="5" w:tplc="0409001B" w:tentative="1">
+      <w:start w:val="1"/>
+      <w:numFmt w:val="lowerRoman"/>
+      <w:lvlText w:val="%6."/>
+      <w:lvlJc w:val="right"/>
+      <w:pPr>
+        <w:ind w:left="4680" w:hanging="180"/>
+      </w:pPr>
+    </w:lvl>
+    <w:lvl w:ilvl="6" w:tplc="0409000F" w:tentative="1">
+      <w:start w:val="1"/>
+      <w:numFmt w:val="decimal"/>
+      <w:lvlText w:val="%7."/>
+      <w:lvlJc w:val="left"/>
+      <w:pPr>
+        <w:ind w:left="5400" w:hanging="360"/>
+      </w:pPr>
+    </w:lvl>
+    <w:lvl w:ilvl="7" w:tplc="04090019" w:tentative="1">
+      <w:start w:val="1"/>
+      <w:numFmt w:val="lowerLetter"/>
+      <w:lvlText w:val="%8."/>
+      <w:lvlJc w:val="left"/>
+      <w:pPr>
+        <w:ind w:left="6120" w:hanging="360"/>
+      </w:pPr>
+    </w:lvl>
+    <w:lvl w:ilvl="8" w:tplc="0409001B" w:tentative="1">
+      <w:start w:val="1"/>
+      <w:numFmt w:val="lowerRoman"/>
+      <w:lvlText w:val="%9."/>
+      <w:lvlJc w:val="right"/>
+      <w:pPr>
+        <w:ind w:left="6840" w:hanging="180"/>
+      </w:pPr>
+    </w:lvl>
+  </w:abstractNum>
+  <w:abstractNum w:abstractNumId="10" w15:restartNumberingAfterBreak="0">
     <w:nsid w:val="71342D64"/>
     <w:multiLevelType w:val="hybridMultilevel"/>
     <w:tmpl w:val="8D5A5118"/>
@@ -635,17 +1812,362 @@
       </w:pPr>
     </w:lvl>
   </w:abstractNum>
+  <w:abstractNum w:abstractNumId="11" w15:restartNumberingAfterBreak="0">
+    <w:nsid w:val="737E76B2"/>
+    <w:multiLevelType w:val="hybridMultilevel"/>
+    <w:tmpl w:val="ABD0E4FE"/>
+    <w:lvl w:ilvl="0" w:tplc="04090001">
+      <w:start w:val="1"/>
+      <w:numFmt w:val="bullet"/>
+      <w:lvlText w:val=""/>
+      <w:lvlJc w:val="left"/>
+      <w:pPr>
+        <w:ind w:left="720" w:hanging="360"/>
+      </w:pPr>
+      <w:rPr>
+        <w:rFonts w:ascii="Symbol" w:hAnsi="Symbol" w:hint="default"/>
+      </w:rPr>
+    </w:lvl>
+    <w:lvl w:ilvl="1" w:tplc="04090003" w:tentative="1">
+      <w:start w:val="1"/>
+      <w:numFmt w:val="bullet"/>
+      <w:lvlText w:val="o"/>
+      <w:lvlJc w:val="left"/>
+      <w:pPr>
+        <w:ind w:left="1440" w:hanging="360"/>
+      </w:pPr>
+      <w:rPr>
+        <w:rFonts w:ascii="Courier New" w:hAnsi="Courier New" w:cs="Courier New" w:hint="default"/>
+      </w:rPr>
+    </w:lvl>
+    <w:lvl w:ilvl="2" w:tplc="04090005" w:tentative="1">
+      <w:start w:val="1"/>
+      <w:numFmt w:val="bullet"/>
+      <w:lvlText w:val=""/>
+      <w:lvlJc w:val="left"/>
+      <w:pPr>
+        <w:ind w:left="2160" w:hanging="360"/>
+      </w:pPr>
+      <w:rPr>
+        <w:rFonts w:ascii="Wingdings" w:hAnsi="Wingdings" w:hint="default"/>
+      </w:rPr>
+    </w:lvl>
+    <w:lvl w:ilvl="3" w:tplc="04090001" w:tentative="1">
+      <w:start w:val="1"/>
+      <w:numFmt w:val="bullet"/>
+      <w:lvlText w:val=""/>
+      <w:lvlJc w:val="left"/>
+      <w:pPr>
+        <w:ind w:left="2880" w:hanging="360"/>
+      </w:pPr>
+      <w:rPr>
+        <w:rFonts w:ascii="Symbol" w:hAnsi="Symbol" w:hint="default"/>
+      </w:rPr>
+    </w:lvl>
+    <w:lvl w:ilvl="4" w:tplc="04090003" w:tentative="1">
+      <w:start w:val="1"/>
+      <w:numFmt w:val="bullet"/>
+      <w:lvlText w:val="o"/>
+      <w:lvlJc w:val="left"/>
+      <w:pPr>
+        <w:ind w:left="3600" w:hanging="360"/>
+      </w:pPr>
+      <w:rPr>
+        <w:rFonts w:ascii="Courier New" w:hAnsi="Courier New" w:cs="Courier New" w:hint="default"/>
+      </w:rPr>
+    </w:lvl>
+    <w:lvl w:ilvl="5" w:tplc="04090005" w:tentative="1">
+      <w:start w:val="1"/>
+      <w:numFmt w:val="bullet"/>
+      <w:lvlText w:val=""/>
+      <w:lvlJc w:val="left"/>
+      <w:pPr>
+        <w:ind w:left="4320" w:hanging="360"/>
+      </w:pPr>
+      <w:rPr>
+        <w:rFonts w:ascii="Wingdings" w:hAnsi="Wingdings" w:hint="default"/>
+      </w:rPr>
+    </w:lvl>
+    <w:lvl w:ilvl="6" w:tplc="04090001" w:tentative="1">
+      <w:start w:val="1"/>
+      <w:numFmt w:val="bullet"/>
+      <w:lvlText w:val=""/>
+      <w:lvlJc w:val="left"/>
+      <w:pPr>
+        <w:ind w:left="5040" w:hanging="360"/>
+      </w:pPr>
+      <w:rPr>
+        <w:rFonts w:ascii="Symbol" w:hAnsi="Symbol" w:hint="default"/>
+      </w:rPr>
+    </w:lvl>
+    <w:lvl w:ilvl="7" w:tplc="04090003" w:tentative="1">
+      <w:start w:val="1"/>
+      <w:numFmt w:val="bullet"/>
+      <w:lvlText w:val="o"/>
+      <w:lvlJc w:val="left"/>
+      <w:pPr>
+        <w:ind w:left="5760" w:hanging="360"/>
+      </w:pPr>
+      <w:rPr>
+        <w:rFonts w:ascii="Courier New" w:hAnsi="Courier New" w:cs="Courier New" w:hint="default"/>
+      </w:rPr>
+    </w:lvl>
+    <w:lvl w:ilvl="8" w:tplc="04090005" w:tentative="1">
+      <w:start w:val="1"/>
+      <w:numFmt w:val="bullet"/>
+      <w:lvlText w:val=""/>
+      <w:lvlJc w:val="left"/>
+      <w:pPr>
+        <w:ind w:left="6480" w:hanging="360"/>
+      </w:pPr>
+      <w:rPr>
+        <w:rFonts w:ascii="Wingdings" w:hAnsi="Wingdings" w:hint="default"/>
+      </w:rPr>
+    </w:lvl>
+  </w:abstractNum>
+  <w:abstractNum w:abstractNumId="12" w15:restartNumberingAfterBreak="0">
+    <w:nsid w:val="752B47D9"/>
+    <w:multiLevelType w:val="hybridMultilevel"/>
+    <w:tmpl w:val="153E3988"/>
+    <w:lvl w:ilvl="0" w:tplc="04090001">
+      <w:start w:val="1"/>
+      <w:numFmt w:val="bullet"/>
+      <w:lvlText w:val=""/>
+      <w:lvlJc w:val="left"/>
+      <w:pPr>
+        <w:ind w:left="1440" w:hanging="360"/>
+      </w:pPr>
+      <w:rPr>
+        <w:rFonts w:ascii="Symbol" w:hAnsi="Symbol" w:hint="default"/>
+      </w:rPr>
+    </w:lvl>
+    <w:lvl w:ilvl="1" w:tplc="04090003" w:tentative="1">
+      <w:start w:val="1"/>
+      <w:numFmt w:val="bullet"/>
+      <w:lvlText w:val="o"/>
+      <w:lvlJc w:val="left"/>
+      <w:pPr>
+        <w:ind w:left="2160" w:hanging="360"/>
+      </w:pPr>
+      <w:rPr>
+        <w:rFonts w:ascii="Courier New" w:hAnsi="Courier New" w:cs="Courier New" w:hint="default"/>
+      </w:rPr>
+    </w:lvl>
+    <w:lvl w:ilvl="2" w:tplc="04090005" w:tentative="1">
+      <w:start w:val="1"/>
+      <w:numFmt w:val="bullet"/>
+      <w:lvlText w:val=""/>
+      <w:lvlJc w:val="left"/>
+      <w:pPr>
+        <w:ind w:left="2880" w:hanging="360"/>
+      </w:pPr>
+      <w:rPr>
+        <w:rFonts w:ascii="Wingdings" w:hAnsi="Wingdings" w:hint="default"/>
+      </w:rPr>
+    </w:lvl>
+    <w:lvl w:ilvl="3" w:tplc="04090001" w:tentative="1">
+      <w:start w:val="1"/>
+      <w:numFmt w:val="bullet"/>
+      <w:lvlText w:val=""/>
+      <w:lvlJc w:val="left"/>
+      <w:pPr>
+        <w:ind w:left="3600" w:hanging="360"/>
+      </w:pPr>
+      <w:rPr>
+        <w:rFonts w:ascii="Symbol" w:hAnsi="Symbol" w:hint="default"/>
+      </w:rPr>
+    </w:lvl>
+    <w:lvl w:ilvl="4" w:tplc="04090003" w:tentative="1">
+      <w:start w:val="1"/>
+      <w:numFmt w:val="bullet"/>
+      <w:lvlText w:val="o"/>
+      <w:lvlJc w:val="left"/>
+      <w:pPr>
+        <w:ind w:left="4320" w:hanging="360"/>
+      </w:pPr>
+      <w:rPr>
+        <w:rFonts w:ascii="Courier New" w:hAnsi="Courier New" w:cs="Courier New" w:hint="default"/>
+      </w:rPr>
+    </w:lvl>
+    <w:lvl w:ilvl="5" w:tplc="04090005" w:tentative="1">
+      <w:start w:val="1"/>
+      <w:numFmt w:val="bullet"/>
+      <w:lvlText w:val=""/>
+      <w:lvlJc w:val="left"/>
+      <w:pPr>
+        <w:ind w:left="5040" w:hanging="360"/>
+      </w:pPr>
+      <w:rPr>
+        <w:rFonts w:ascii="Wingdings" w:hAnsi="Wingdings" w:hint="default"/>
+      </w:rPr>
+    </w:lvl>
+    <w:lvl w:ilvl="6" w:tplc="04090001" w:tentative="1">
+      <w:start w:val="1"/>
+      <w:numFmt w:val="bullet"/>
+      <w:lvlText w:val=""/>
+      <w:lvlJc w:val="left"/>
+      <w:pPr>
+        <w:ind w:left="5760" w:hanging="360"/>
+      </w:pPr>
+      <w:rPr>
+        <w:rFonts w:ascii="Symbol" w:hAnsi="Symbol" w:hint="default"/>
+      </w:rPr>
+    </w:lvl>
+    <w:lvl w:ilvl="7" w:tplc="04090003" w:tentative="1">
+      <w:start w:val="1"/>
+      <w:numFmt w:val="bullet"/>
+      <w:lvlText w:val="o"/>
+      <w:lvlJc w:val="left"/>
+      <w:pPr>
+        <w:ind w:left="6480" w:hanging="360"/>
+      </w:pPr>
+      <w:rPr>
+        <w:rFonts w:ascii="Courier New" w:hAnsi="Courier New" w:cs="Courier New" w:hint="default"/>
+      </w:rPr>
+    </w:lvl>
+    <w:lvl w:ilvl="8" w:tplc="04090005" w:tentative="1">
+      <w:start w:val="1"/>
+      <w:numFmt w:val="bullet"/>
+      <w:lvlText w:val=""/>
+      <w:lvlJc w:val="left"/>
+      <w:pPr>
+        <w:ind w:left="7200" w:hanging="360"/>
+      </w:pPr>
+      <w:rPr>
+        <w:rFonts w:ascii="Wingdings" w:hAnsi="Wingdings" w:hint="default"/>
+      </w:rPr>
+    </w:lvl>
+  </w:abstractNum>
+  <w:abstractNum w:abstractNumId="13" w15:restartNumberingAfterBreak="0">
+    <w:nsid w:val="7FCE5C42"/>
+    <w:multiLevelType w:val="hybridMultilevel"/>
+    <w:tmpl w:val="8F88D6AC"/>
+    <w:lvl w:ilvl="0" w:tplc="05A04E2E">
+      <w:start w:val="1"/>
+      <w:numFmt w:val="decimal"/>
+      <w:lvlText w:val="%1."/>
+      <w:lvlJc w:val="left"/>
+      <w:pPr>
+        <w:ind w:left="1080" w:hanging="360"/>
+      </w:pPr>
+      <w:rPr>
+        <w:rFonts w:hint="default"/>
+      </w:rPr>
+    </w:lvl>
+    <w:lvl w:ilvl="1" w:tplc="04090019" w:tentative="1">
+      <w:start w:val="1"/>
+      <w:numFmt w:val="lowerLetter"/>
+      <w:lvlText w:val="%2."/>
+      <w:lvlJc w:val="left"/>
+      <w:pPr>
+        <w:ind w:left="1800" w:hanging="360"/>
+      </w:pPr>
+    </w:lvl>
+    <w:lvl w:ilvl="2" w:tplc="0409001B" w:tentative="1">
+      <w:start w:val="1"/>
+      <w:numFmt w:val="lowerRoman"/>
+      <w:lvlText w:val="%3."/>
+      <w:lvlJc w:val="right"/>
+      <w:pPr>
+        <w:ind w:left="2520" w:hanging="180"/>
+      </w:pPr>
+    </w:lvl>
+    <w:lvl w:ilvl="3" w:tplc="0409000F" w:tentative="1">
+      <w:start w:val="1"/>
+      <w:numFmt w:val="decimal"/>
+      <w:lvlText w:val="%4."/>
+      <w:lvlJc w:val="left"/>
+      <w:pPr>
+        <w:ind w:left="3240" w:hanging="360"/>
+      </w:pPr>
+    </w:lvl>
+    <w:lvl w:ilvl="4" w:tplc="04090019" w:tentative="1">
+      <w:start w:val="1"/>
+      <w:numFmt w:val="lowerLetter"/>
+      <w:lvlText w:val="%5."/>
+      <w:lvlJc w:val="left"/>
+      <w:pPr>
+        <w:ind w:left="3960" w:hanging="360"/>
+      </w:pPr>
+    </w:lvl>
+    <w:lvl w:ilvl="5" w:tplc="0409001B" w:tentative="1">
+      <w:start w:val="1"/>
+      <w:numFmt w:val="lowerRoman"/>
+      <w:lvlText w:val="%6."/>
+      <w:lvlJc w:val="right"/>
+      <w:pPr>
+        <w:ind w:left="4680" w:hanging="180"/>
+      </w:pPr>
+    </w:lvl>
+    <w:lvl w:ilvl="6" w:tplc="0409000F" w:tentative="1">
+      <w:start w:val="1"/>
+      <w:numFmt w:val="decimal"/>
+      <w:lvlText w:val="%7."/>
+      <w:lvlJc w:val="left"/>
+      <w:pPr>
+        <w:ind w:left="5400" w:hanging="360"/>
+      </w:pPr>
+    </w:lvl>
+    <w:lvl w:ilvl="7" w:tplc="04090019" w:tentative="1">
+      <w:start w:val="1"/>
+      <w:numFmt w:val="lowerLetter"/>
+      <w:lvlText w:val="%8."/>
+      <w:lvlJc w:val="left"/>
+      <w:pPr>
+        <w:ind w:left="6120" w:hanging="360"/>
+      </w:pPr>
+    </w:lvl>
+    <w:lvl w:ilvl="8" w:tplc="0409001B" w:tentative="1">
+      <w:start w:val="1"/>
+      <w:numFmt w:val="lowerRoman"/>
+      <w:lvlText w:val="%9."/>
+      <w:lvlJc w:val="right"/>
+      <w:pPr>
+        <w:ind w:left="6840" w:hanging="180"/>
+      </w:pPr>
+    </w:lvl>
+  </w:abstractNum>
   <w:num w:numId="1">
+    <w:abstractNumId w:val="6"/>
+  </w:num>
+  <w:num w:numId="2">
+    <w:abstractNumId w:val="5"/>
+  </w:num>
+  <w:num w:numId="3">
+    <w:abstractNumId w:val="3"/>
+  </w:num>
+  <w:num w:numId="4">
+    <w:abstractNumId w:val="10"/>
+  </w:num>
+  <w:num w:numId="5">
+    <w:abstractNumId w:val="7"/>
+  </w:num>
+  <w:num w:numId="6">
+    <w:abstractNumId w:val="8"/>
+  </w:num>
+  <w:num w:numId="7">
+    <w:abstractNumId w:val="13"/>
+  </w:num>
+  <w:num w:numId="8">
+    <w:abstractNumId w:val="4"/>
+  </w:num>
+  <w:num w:numId="9">
+    <w:abstractNumId w:val="1"/>
+  </w:num>
+  <w:num w:numId="10">
+    <w:abstractNumId w:val="0"/>
+  </w:num>
+  <w:num w:numId="11">
+    <w:abstractNumId w:val="9"/>
+  </w:num>
+  <w:num w:numId="12">
     <w:abstractNumId w:val="2"/>
   </w:num>
-  <w:num w:numId="2">
-    <w:abstractNumId w:val="1"/>
+  <w:num w:numId="13">
+    <w:abstractNumId w:val="12"/>
   </w:num>
-  <w:num w:numId="3">
-    <w:abstractNumId w:val="0"/>
-  </w:num>
-  <w:num w:numId="4">
-    <w:abstractNumId w:val="3"/>
+  <w:num w:numId="14">
+    <w:abstractNumId w:val="11"/>
   </w:num>
 </w:numbering>
 </file>
@@ -1090,6 +2612,50 @@
       <w:contextualSpacing/>
     </w:pPr>
   </w:style>
+  <w:style w:type="paragraph" w:styleId="Header">
+    <w:name w:val="header"/>
+    <w:basedOn w:val="Normal"/>
+    <w:link w:val="HeaderChar"/>
+    <w:uiPriority w:val="99"/>
+    <w:unhideWhenUsed/>
+    <w:rsid w:val="00141E3C"/>
+    <w:pPr>
+      <w:tabs>
+        <w:tab w:val="center" w:pos="4680"/>
+        <w:tab w:val="right" w:pos="9360"/>
+      </w:tabs>
+      <w:spacing w:after="0" w:line="240" w:lineRule="auto"/>
+    </w:pPr>
+  </w:style>
+  <w:style w:type="character" w:customStyle="1" w:styleId="HeaderChar">
+    <w:name w:val="Header Char"/>
+    <w:basedOn w:val="DefaultParagraphFont"/>
+    <w:link w:val="Header"/>
+    <w:uiPriority w:val="99"/>
+    <w:rsid w:val="00141E3C"/>
+  </w:style>
+  <w:style w:type="paragraph" w:styleId="Footer">
+    <w:name w:val="footer"/>
+    <w:basedOn w:val="Normal"/>
+    <w:link w:val="FooterChar"/>
+    <w:uiPriority w:val="99"/>
+    <w:unhideWhenUsed/>
+    <w:rsid w:val="00141E3C"/>
+    <w:pPr>
+      <w:tabs>
+        <w:tab w:val="center" w:pos="4680"/>
+        <w:tab w:val="right" w:pos="9360"/>
+      </w:tabs>
+      <w:spacing w:after="0" w:line="240" w:lineRule="auto"/>
+    </w:pPr>
+  </w:style>
+  <w:style w:type="character" w:customStyle="1" w:styleId="FooterChar">
+    <w:name w:val="Footer Char"/>
+    <w:basedOn w:val="DefaultParagraphFont"/>
+    <w:link w:val="Footer"/>
+    <w:uiPriority w:val="99"/>
+    <w:rsid w:val="00141E3C"/>
+  </w:style>
 </w:styles>
 </file>
 

</xml_diff>